<commit_message>
Update Marc Raymund A Tejero-Resume-V2.docx
</commit_message>
<xml_diff>
--- a/doc/Marc Raymund A Tejero-Resume-V2.docx
+++ b/doc/Marc Raymund A Tejero-Resume-V2.docx
@@ -45,7 +45,7 @@
                 <w:noProof/>
               </w:rPr>
               <w:drawing>
-                <wp:inline distT="0" distB="0" distL="0" distR="0" wp14:anchorId="5BA2F2FC" wp14:editId="5A4C68A1">
+                <wp:inline distT="0" distB="0" distL="0" distR="0" wp14:anchorId="5BA2F2FC" wp14:editId="440AF04F">
                   <wp:extent cx="2255634" cy="1598930"/>
                   <wp:effectExtent l="0" t="0" r="0" b="1270"/>
                   <wp:docPr id="404604087" name="Picture 1"/>
@@ -1954,6 +1954,18 @@
               </w:rPr>
               <w:t>Certificate of Course Completion - Introduction to Cybersecurity</w:t>
             </w:r>
+          </w:p>
+          <w:p>
+            <w:pPr>
+              <w:pStyle w:val="ListParagraph"/>
+              <w:spacing w:line="276" w:lineRule="auto"/>
+              <w:jc w:val="both"/>
+              <w:rPr>
+                <w:rFonts w:ascii="Arial" w:hAnsi="Arial" w:cs="Arial"/>
+                <w:sz w:val="24"/>
+                <w:szCs w:val="24"/>
+              </w:rPr>
+            </w:pPr>
           </w:p>
           <w:p>
             <w:pPr>
@@ -3776,6 +3788,26 @@
 </file>
 
 <file path=customXml/item1.xml><?xml version="1.0" encoding="utf-8"?>
+<p:properties xmlns:p="http://schemas.microsoft.com/office/2006/metadata/properties" xmlns:xsi="http://www.w3.org/2001/XMLSchema-instance" xmlns:pc="http://schemas.microsoft.com/office/infopath/2007/PartnerControls">
+  <documentManagement>
+    <lcf76f155ced4ddcb4097134ff3c332f xmlns="815a466c-9887-48de-a78a-37e27b6a5baa">
+      <Terms xmlns="http://schemas.microsoft.com/office/infopath/2007/PartnerControls"/>
+    </lcf76f155ced4ddcb4097134ff3c332f>
+    <TaxCatchAll xmlns="4d1d7df2-826b-4ee0-bd2b-e903a607ffc7" xsi:nil="true"/>
+  </documentManagement>
+</p:properties>
+</file>
+
+<file path=customXml/item2.xml><?xml version="1.0" encoding="utf-8"?>
+<?mso-contentType ?>
+<FormTemplates xmlns="http://schemas.microsoft.com/sharepoint/v3/contenttype/forms">
+  <Display>DocumentLibraryForm</Display>
+  <Edit>DocumentLibraryForm</Edit>
+  <New>DocumentLibraryForm</New>
+</FormTemplates>
+</file>
+
+<file path=customXml/item3.xml><?xml version="1.0" encoding="utf-8"?>
 <ct:contentTypeSchema xmlns:ct="http://schemas.microsoft.com/office/2006/metadata/contentType" xmlns:ma="http://schemas.microsoft.com/office/2006/metadata/properties/metaAttributes" ct:_="" ma:_="" ma:contentTypeName="Document" ma:contentTypeID="0x0101007F8839CB928D0A42BDD48654F9A8620F" ma:contentTypeVersion="15" ma:contentTypeDescription="Create a new document." ma:contentTypeScope="" ma:versionID="895b7c0ff82712bbb1fa1aa8f124697d">
   <xsd:schema xmlns:xsd="http://www.w3.org/2001/XMLSchema" xmlns:xs="http://www.w3.org/2001/XMLSchema" xmlns:p="http://schemas.microsoft.com/office/2006/metadata/properties" xmlns:ns2="815a466c-9887-48de-a78a-37e27b6a5baa" xmlns:ns3="4d1d7df2-826b-4ee0-bd2b-e903a607ffc7" targetNamespace="http://schemas.microsoft.com/office/2006/metadata/properties" ma:root="true" ma:fieldsID="ba7257bf9b381aee104107c06556544c" ns2:_="" ns3:_="">
     <xsd:import namespace="815a466c-9887-48de-a78a-37e27b6a5baa"/>
@@ -4010,27 +4042,26 @@
 </ct:contentTypeSchema>
 </file>
 
-<file path=customXml/item2.xml><?xml version="1.0" encoding="utf-8"?>
-<?mso-contentType ?>
-<FormTemplates xmlns="http://schemas.microsoft.com/sharepoint/v3/contenttype/forms">
-  <Display>DocumentLibraryForm</Display>
-  <Edit>DocumentLibraryForm</Edit>
-  <New>DocumentLibraryForm</New>
-</FormTemplates>
+<file path=customXml/itemProps1.xml><?xml version="1.0" encoding="utf-8"?>
+<ds:datastoreItem xmlns:ds="http://schemas.openxmlformats.org/officeDocument/2006/customXml" ds:itemID="{2025919C-9C84-433D-B90E-065924B7DB64}">
+  <ds:schemaRefs>
+    <ds:schemaRef ds:uri="http://schemas.microsoft.com/office/2006/metadata/properties"/>
+    <ds:schemaRef ds:uri="http://schemas.microsoft.com/office/infopath/2007/PartnerControls"/>
+    <ds:schemaRef ds:uri="815a466c-9887-48de-a78a-37e27b6a5baa"/>
+    <ds:schemaRef ds:uri="4d1d7df2-826b-4ee0-bd2b-e903a607ffc7"/>
+  </ds:schemaRefs>
+</ds:datastoreItem>
 </file>
 
-<file path=customXml/item3.xml><?xml version="1.0" encoding="utf-8"?>
-<p:properties xmlns:p="http://schemas.microsoft.com/office/2006/metadata/properties" xmlns:xsi="http://www.w3.org/2001/XMLSchema-instance" xmlns:pc="http://schemas.microsoft.com/office/infopath/2007/PartnerControls">
-  <documentManagement>
-    <lcf76f155ced4ddcb4097134ff3c332f xmlns="815a466c-9887-48de-a78a-37e27b6a5baa">
-      <Terms xmlns="http://schemas.microsoft.com/office/infopath/2007/PartnerControls"/>
-    </lcf76f155ced4ddcb4097134ff3c332f>
-    <TaxCatchAll xmlns="4d1d7df2-826b-4ee0-bd2b-e903a607ffc7" xsi:nil="true"/>
-  </documentManagement>
-</p:properties>
+<file path=customXml/itemProps2.xml><?xml version="1.0" encoding="utf-8"?>
+<ds:datastoreItem xmlns:ds="http://schemas.openxmlformats.org/officeDocument/2006/customXml" ds:itemID="{BE6D2384-E5C5-4706-8E98-A7386ACBC9EF}">
+  <ds:schemaRefs>
+    <ds:schemaRef ds:uri="http://schemas.microsoft.com/sharepoint/v3/contenttype/forms"/>
+  </ds:schemaRefs>
+</ds:datastoreItem>
 </file>
 
-<file path=customXml/itemProps1.xml><?xml version="1.0" encoding="utf-8"?>
+<file path=customXml/itemProps3.xml><?xml version="1.0" encoding="utf-8"?>
 <ds:datastoreItem xmlns:ds="http://schemas.openxmlformats.org/officeDocument/2006/customXml" ds:itemID="{BF9A6575-27FD-4C04-91BA-9408B8E0D556}">
   <ds:schemaRefs>
     <ds:schemaRef ds:uri="http://schemas.microsoft.com/office/2006/metadata/contentType"/>
@@ -4047,23 +4078,4 @@
     <ds:schemaRef ds:uri="http://schemas.microsoft.com/internal/obd"/>
   </ds:schemaRefs>
 </ds:datastoreItem>
-</file>
-
-<file path=customXml/itemProps2.xml><?xml version="1.0" encoding="utf-8"?>
-<ds:datastoreItem xmlns:ds="http://schemas.openxmlformats.org/officeDocument/2006/customXml" ds:itemID="{BE6D2384-E5C5-4706-8E98-A7386ACBC9EF}">
-  <ds:schemaRefs>
-    <ds:schemaRef ds:uri="http://schemas.microsoft.com/sharepoint/v3/contenttype/forms"/>
-  </ds:schemaRefs>
-</ds:datastoreItem>
-</file>
-
-<file path=customXml/itemProps3.xml><?xml version="1.0" encoding="utf-8"?>
-<ds:datastoreItem xmlns:ds="http://schemas.openxmlformats.org/officeDocument/2006/customXml" ds:itemID="{2025919C-9C84-433D-B90E-065924B7DB64}">
-  <ds:schemaRefs>
-    <ds:schemaRef ds:uri="http://schemas.microsoft.com/office/2006/metadata/properties"/>
-    <ds:schemaRef ds:uri="http://schemas.microsoft.com/office/infopath/2007/PartnerControls"/>
-    <ds:schemaRef ds:uri="815a466c-9887-48de-a78a-37e27b6a5baa"/>
-    <ds:schemaRef ds:uri="4d1d7df2-826b-4ee0-bd2b-e903a607ffc7"/>
-  </ds:schemaRefs>
-</ds:datastoreItem>
 </file>
</xml_diff>